<commit_message>
Ingestion Files & Rough Query setup, messy
</commit_message>
<xml_diff>
--- a/Project Outline.docx
+++ b/Project Outline.docx
@@ -1,6 +1,6 @@
 
 <file path=word/document.xml><?xml version="1.0" encoding="utf-8"?>
-<w:document xmlns:wpc="http://schemas.microsoft.com/office/word/2010/wordprocessingCanvas" xmlns:mc="http://schemas.openxmlformats.org/markup-compatibility/2006" xmlns:o="urn:schemas-microsoft-com:office:office" xmlns:r="http://schemas.openxmlformats.org/officeDocument/2006/relationships" xmlns:m="http://schemas.openxmlformats.org/officeDocument/2006/math" xmlns:v="urn:schemas-microsoft-com:vml" xmlns:wp14="http://schemas.microsoft.com/office/word/2010/wordprocessingDrawing" xmlns:wp="http://schemas.openxmlformats.org/drawingml/2006/wordprocessingDrawing" xmlns:w10="urn:schemas-microsoft-com:office:word" xmlns:w="http://schemas.openxmlformats.org/wordprocessingml/2006/main" xmlns:w14="http://schemas.microsoft.com/office/word/2010/wordml" xmlns:w15="http://schemas.microsoft.com/office/word/2012/wordml" xmlns:wpg="http://schemas.microsoft.com/office/word/2010/wordprocessingGroup" xmlns:wpi="http://schemas.microsoft.com/office/word/2010/wordprocessingInk" xmlns:wne="http://schemas.microsoft.com/office/word/2006/wordml" xmlns:wps="http://schemas.microsoft.com/office/word/2010/wordprocessingShape" mc:Ignorable="w14 w15 wp14">
+<w:document xmlns:wpc="http://schemas.microsoft.com/office/word/2010/wordprocessingCanvas" xmlns:cx="http://schemas.microsoft.com/office/drawing/2014/chartex" xmlns:cx1="http://schemas.microsoft.com/office/drawing/2015/9/8/chartex" xmlns:cx2="http://schemas.microsoft.com/office/drawing/2015/10/21/chartex" xmlns:cx3="http://schemas.microsoft.com/office/drawing/2016/5/9/chartex" xmlns:cx4="http://schemas.microsoft.com/office/drawing/2016/5/10/chartex" xmlns:cx5="http://schemas.microsoft.com/office/drawing/2016/5/11/chartex" xmlns:cx6="http://schemas.microsoft.com/office/drawing/2016/5/12/chartex" xmlns:cx7="http://schemas.microsoft.com/office/drawing/2016/5/13/chartex" xmlns:cx8="http://schemas.microsoft.com/office/drawing/2016/5/14/chartex" xmlns:mc="http://schemas.openxmlformats.org/markup-compatibility/2006" xmlns:aink="http://schemas.microsoft.com/office/drawing/2016/ink" xmlns:am3d="http://schemas.microsoft.com/office/drawing/2017/model3d" xmlns:o="urn:schemas-microsoft-com:office:office" xmlns:r="http://schemas.openxmlformats.org/officeDocument/2006/relationships" xmlns:m="http://schemas.openxmlformats.org/officeDocument/2006/math" xmlns:v="urn:schemas-microsoft-com:vml" xmlns:wp14="http://schemas.microsoft.com/office/word/2010/wordprocessingDrawing" xmlns:wp="http://schemas.openxmlformats.org/drawingml/2006/wordprocessingDrawing" xmlns:w10="urn:schemas-microsoft-com:office:word" xmlns:w="http://schemas.openxmlformats.org/wordprocessingml/2006/main" xmlns:w14="http://schemas.microsoft.com/office/word/2010/wordml" xmlns:w15="http://schemas.microsoft.com/office/word/2012/wordml" xmlns:w16cid="http://schemas.microsoft.com/office/word/2016/wordml/cid" xmlns:w16se="http://schemas.microsoft.com/office/word/2015/wordml/symex" xmlns:wpg="http://schemas.microsoft.com/office/word/2010/wordprocessingGroup" xmlns:wpi="http://schemas.microsoft.com/office/word/2010/wordprocessingInk" xmlns:wne="http://schemas.microsoft.com/office/word/2006/wordml" xmlns:wps="http://schemas.microsoft.com/office/word/2010/wordprocessingShape" mc:Ignorable="w14 w15 w16se w16cid wp14">
   <w:body>
     <w:p>
       <w:r>
@@ -124,15 +124,7 @@
         <w:t>9,093 lines</w:t>
       </w:r>
       <w:r>
-        <w:t xml:space="preserve"> and there are 42,000,000 articles. This suggests that only pages that were viewed in the given hour are recorded. So if we were to build a database of sorts where each entry is a row that has timestamp, language and </w:t>
-      </w:r>
-      <w:proofErr w:type="spellStart"/>
-      <w:r>
-        <w:t>pageviews</w:t>
-      </w:r>
-      <w:proofErr w:type="spellEnd"/>
-      <w:r>
-        <w:t xml:space="preserve"> and we can assume that each row is 1000 bytes, the final database would be approximately 42GB.</w:t>
+        <w:t xml:space="preserve"> and there are 42,000,000 articles. This suggests that only pages that were viewed in the given hour are recorded. So if we were to build a database of sorts where each entry is a row that has timestamp, language and pageviews and we can assume that each row is 1000 bytes, the final database would be approximately 42GB.</w:t>
       </w:r>
     </w:p>
     <w:p>
@@ -148,21 +140,12 @@
           <w:lang w:val="es-AR"/>
         </w:rPr>
       </w:pPr>
-      <w:proofErr w:type="gramStart"/>
-      <w:r>
-        <w:rPr>
-          <w:sz w:val="16"/>
-          <w:lang w:val="es-AR"/>
-        </w:rPr>
-        <w:t>en</w:t>
-      </w:r>
-      <w:proofErr w:type="gramEnd"/>
-      <w:r>
-        <w:rPr>
-          <w:sz w:val="16"/>
-          <w:lang w:val="es-AR"/>
-        </w:rPr>
-        <w:t xml:space="preserve"> </w:t>
+      <w:r>
+        <w:rPr>
+          <w:sz w:val="16"/>
+          <w:lang w:val="es-AR"/>
+        </w:rPr>
+        <w:t xml:space="preserve">en </w:t>
       </w:r>
       <w:proofErr w:type="spellStart"/>
       <w:r>
@@ -205,21 +188,12 @@
           <w:lang w:val="es-AR"/>
         </w:rPr>
       </w:pPr>
-      <w:proofErr w:type="gramStart"/>
-      <w:r>
-        <w:rPr>
-          <w:sz w:val="16"/>
-          <w:lang w:val="es-AR"/>
-        </w:rPr>
-        <w:t>en</w:t>
-      </w:r>
-      <w:proofErr w:type="gramEnd"/>
-      <w:r>
-        <w:rPr>
-          <w:sz w:val="16"/>
-          <w:lang w:val="es-AR"/>
-        </w:rPr>
-        <w:t xml:space="preserve"> </w:t>
+      <w:r>
+        <w:rPr>
+          <w:sz w:val="16"/>
+          <w:lang w:val="es-AR"/>
+        </w:rPr>
+        <w:t xml:space="preserve">en </w:t>
       </w:r>
       <w:proofErr w:type="spellStart"/>
       <w:r>
@@ -246,13 +220,29 @@
           <w:lang w:val="es-AR"/>
         </w:rPr>
       </w:pPr>
+      <w:r>
+        <w:rPr>
+          <w:sz w:val="16"/>
+          <w:lang w:val="es-AR"/>
+        </w:rPr>
+        <w:t xml:space="preserve">en </w:t>
+      </w:r>
+      <w:proofErr w:type="spellStart"/>
       <w:proofErr w:type="gramStart"/>
       <w:r>
         <w:rPr>
           <w:sz w:val="16"/>
           <w:lang w:val="es-AR"/>
         </w:rPr>
-        <w:t>en</w:t>
+        <w:t>Barachois</w:t>
+      </w:r>
+      <w:proofErr w:type="spellEnd"/>
+      <w:r>
+        <w:rPr>
+          <w:sz w:val="16"/>
+          <w:lang w:val="es-AR"/>
+        </w:rPr>
+        <w:t>,_</w:t>
       </w:r>
       <w:proofErr w:type="gramEnd"/>
       <w:r>
@@ -260,23 +250,7 @@
           <w:sz w:val="16"/>
           <w:lang w:val="es-AR"/>
         </w:rPr>
-        <w:t xml:space="preserve"> </w:t>
-      </w:r>
-      <w:proofErr w:type="spellStart"/>
-      <w:r>
-        <w:rPr>
-          <w:sz w:val="16"/>
-          <w:lang w:val="es-AR"/>
-        </w:rPr>
-        <w:t>Barachois</w:t>
-      </w:r>
-      <w:proofErr w:type="spellEnd"/>
-      <w:r>
-        <w:rPr>
-          <w:sz w:val="16"/>
-          <w:lang w:val="es-AR"/>
-        </w:rPr>
-        <w:t>,_Quebec 1 0</w:t>
+        <w:t>Quebec 1 0</w:t>
       </w:r>
     </w:p>
     <w:p>
@@ -287,21 +261,12 @@
           <w:lang w:val="es-AR"/>
         </w:rPr>
       </w:pPr>
-      <w:proofErr w:type="gramStart"/>
-      <w:r>
-        <w:rPr>
-          <w:sz w:val="16"/>
-          <w:lang w:val="es-AR"/>
-        </w:rPr>
-        <w:t>en</w:t>
-      </w:r>
-      <w:proofErr w:type="gramEnd"/>
-      <w:r>
-        <w:rPr>
-          <w:sz w:val="16"/>
-          <w:lang w:val="es-AR"/>
-        </w:rPr>
-        <w:t xml:space="preserve"> </w:t>
+      <w:r>
+        <w:rPr>
+          <w:sz w:val="16"/>
+          <w:lang w:val="es-AR"/>
+        </w:rPr>
+        <w:t xml:space="preserve">en </w:t>
       </w:r>
       <w:proofErr w:type="spellStart"/>
       <w:r>
@@ -328,21 +293,12 @@
           <w:lang w:val="es-AR"/>
         </w:rPr>
       </w:pPr>
-      <w:proofErr w:type="gramStart"/>
-      <w:r>
-        <w:rPr>
-          <w:sz w:val="16"/>
-          <w:lang w:val="es-AR"/>
-        </w:rPr>
-        <w:t>en</w:t>
-      </w:r>
-      <w:proofErr w:type="gramEnd"/>
-      <w:r>
-        <w:rPr>
-          <w:sz w:val="16"/>
-          <w:lang w:val="es-AR"/>
-        </w:rPr>
-        <w:t xml:space="preserve"> </w:t>
+      <w:r>
+        <w:rPr>
+          <w:sz w:val="16"/>
+          <w:lang w:val="es-AR"/>
+        </w:rPr>
+        <w:t xml:space="preserve">en </w:t>
       </w:r>
       <w:proofErr w:type="spellStart"/>
       <w:r>
@@ -369,21 +325,12 @@
           <w:lang w:val="es-AR"/>
         </w:rPr>
       </w:pPr>
-      <w:proofErr w:type="gramStart"/>
-      <w:r>
-        <w:rPr>
-          <w:sz w:val="16"/>
-          <w:lang w:val="es-AR"/>
-        </w:rPr>
-        <w:t>en</w:t>
-      </w:r>
-      <w:proofErr w:type="gramEnd"/>
-      <w:r>
-        <w:rPr>
-          <w:sz w:val="16"/>
-          <w:lang w:val="es-AR"/>
-        </w:rPr>
-        <w:t xml:space="preserve"> Barack_(</w:t>
+      <w:r>
+        <w:rPr>
+          <w:sz w:val="16"/>
+          <w:lang w:val="es-AR"/>
+        </w:rPr>
+        <w:t>en Barack_(</w:t>
       </w:r>
       <w:proofErr w:type="spellStart"/>
       <w:r>
@@ -410,21 +357,12 @@
           <w:lang w:val="es-AR"/>
         </w:rPr>
       </w:pPr>
-      <w:proofErr w:type="gramStart"/>
-      <w:r>
-        <w:rPr>
-          <w:sz w:val="16"/>
-          <w:lang w:val="es-AR"/>
-        </w:rPr>
-        <w:t>en</w:t>
-      </w:r>
-      <w:proofErr w:type="gramEnd"/>
-      <w:r>
-        <w:rPr>
-          <w:sz w:val="16"/>
-          <w:lang w:val="es-AR"/>
-        </w:rPr>
-        <w:t xml:space="preserve"> </w:t>
+      <w:r>
+        <w:rPr>
+          <w:sz w:val="16"/>
+          <w:lang w:val="es-AR"/>
+        </w:rPr>
+        <w:t xml:space="preserve">en </w:t>
       </w:r>
       <w:proofErr w:type="spellStart"/>
       <w:r>
@@ -451,7 +389,6 @@
         </w:rPr>
       </w:pPr>
       <w:proofErr w:type="spellStart"/>
-      <w:proofErr w:type="gramStart"/>
       <w:r>
         <w:rPr>
           <w:sz w:val="16"/>
@@ -459,7 +396,6 @@
         <w:t>en</w:t>
       </w:r>
       <w:proofErr w:type="spellEnd"/>
-      <w:proofErr w:type="gramEnd"/>
       <w:r>
         <w:rPr>
           <w:sz w:val="16"/>
@@ -489,13 +425,28 @@
           <w:lang w:val="es-AR"/>
         </w:rPr>
       </w:pPr>
+      <w:r>
+        <w:rPr>
+          <w:sz w:val="16"/>
+          <w:lang w:val="es-AR"/>
+        </w:rPr>
+        <w:t xml:space="preserve">en </w:t>
+      </w:r>
+      <w:proofErr w:type="spellStart"/>
+      <w:r>
+        <w:rPr>
+          <w:sz w:val="16"/>
+          <w:lang w:val="es-AR"/>
+        </w:rPr>
+        <w:t>Barack_</w:t>
+      </w:r>
       <w:proofErr w:type="gramStart"/>
       <w:r>
         <w:rPr>
           <w:sz w:val="16"/>
           <w:lang w:val="es-AR"/>
         </w:rPr>
-        <w:t>en</w:t>
+        <w:t>Obama,_</w:t>
       </w:r>
       <w:proofErr w:type="gramEnd"/>
       <w:r>
@@ -503,15 +454,7 @@
           <w:sz w:val="16"/>
           <w:lang w:val="es-AR"/>
         </w:rPr>
-        <w:t xml:space="preserve"> </w:t>
-      </w:r>
-      <w:proofErr w:type="spellStart"/>
-      <w:r>
-        <w:rPr>
-          <w:sz w:val="16"/>
-          <w:lang w:val="es-AR"/>
-        </w:rPr>
-        <w:t>Barack_Obama,_Sr</w:t>
+        <w:t>Sr</w:t>
       </w:r>
       <w:proofErr w:type="spellEnd"/>
       <w:r>
@@ -530,13 +473,28 @@
           <w:lang w:val="es-AR"/>
         </w:rPr>
       </w:pPr>
+      <w:r>
+        <w:rPr>
+          <w:sz w:val="16"/>
+          <w:lang w:val="es-AR"/>
+        </w:rPr>
+        <w:t xml:space="preserve">en </w:t>
+      </w:r>
+      <w:proofErr w:type="spellStart"/>
+      <w:r>
+        <w:rPr>
+          <w:sz w:val="16"/>
+          <w:lang w:val="es-AR"/>
+        </w:rPr>
+        <w:t>Barack_</w:t>
+      </w:r>
       <w:proofErr w:type="gramStart"/>
       <w:r>
         <w:rPr>
           <w:sz w:val="16"/>
           <w:lang w:val="es-AR"/>
         </w:rPr>
-        <w:t>en</w:t>
+        <w:t>Obama,_</w:t>
       </w:r>
       <w:proofErr w:type="gramEnd"/>
       <w:r>
@@ -544,15 +502,7 @@
           <w:sz w:val="16"/>
           <w:lang w:val="es-AR"/>
         </w:rPr>
-        <w:t xml:space="preserve"> </w:t>
-      </w:r>
-      <w:proofErr w:type="spellStart"/>
-      <w:r>
-        <w:rPr>
-          <w:sz w:val="16"/>
-          <w:lang w:val="es-AR"/>
-        </w:rPr>
-        <w:t>Barack_Obama,_Sr</w:t>
+        <w:t>Sr</w:t>
       </w:r>
       <w:proofErr w:type="spellEnd"/>
       <w:r>
@@ -571,21 +521,12 @@
           <w:lang w:val="es-AR"/>
         </w:rPr>
       </w:pPr>
-      <w:proofErr w:type="gramStart"/>
-      <w:r>
-        <w:rPr>
-          <w:sz w:val="16"/>
-          <w:lang w:val="es-AR"/>
-        </w:rPr>
-        <w:t>en</w:t>
-      </w:r>
-      <w:proofErr w:type="gramEnd"/>
-      <w:r>
-        <w:rPr>
-          <w:sz w:val="16"/>
-          <w:lang w:val="es-AR"/>
-        </w:rPr>
-        <w:t xml:space="preserve"> </w:t>
+      <w:r>
+        <w:rPr>
+          <w:sz w:val="16"/>
+          <w:lang w:val="es-AR"/>
+        </w:rPr>
+        <w:t xml:space="preserve">en </w:t>
       </w:r>
       <w:proofErr w:type="spellStart"/>
       <w:r>
@@ -612,21 +553,12 @@
           <w:lang w:val="es-AR"/>
         </w:rPr>
       </w:pPr>
-      <w:proofErr w:type="gramStart"/>
-      <w:r>
-        <w:rPr>
-          <w:sz w:val="16"/>
-          <w:lang w:val="es-AR"/>
-        </w:rPr>
-        <w:t>en</w:t>
-      </w:r>
-      <w:proofErr w:type="gramEnd"/>
-      <w:r>
-        <w:rPr>
-          <w:sz w:val="16"/>
-          <w:lang w:val="es-AR"/>
-        </w:rPr>
-        <w:t xml:space="preserve"> </w:t>
+      <w:r>
+        <w:rPr>
+          <w:sz w:val="16"/>
+          <w:lang w:val="es-AR"/>
+        </w:rPr>
+        <w:t xml:space="preserve">en </w:t>
       </w:r>
       <w:proofErr w:type="spellStart"/>
       <w:r>
@@ -653,7 +585,6 @@
         </w:rPr>
       </w:pPr>
       <w:proofErr w:type="spellStart"/>
-      <w:proofErr w:type="gramStart"/>
       <w:r>
         <w:rPr>
           <w:sz w:val="16"/>
@@ -661,7 +592,6 @@
         <w:t>en</w:t>
       </w:r>
       <w:proofErr w:type="spellEnd"/>
-      <w:proofErr w:type="gramEnd"/>
       <w:r>
         <w:rPr>
           <w:sz w:val="16"/>
@@ -677,7 +607,6 @@
         </w:rPr>
       </w:pPr>
       <w:proofErr w:type="spellStart"/>
-      <w:proofErr w:type="gramStart"/>
       <w:r>
         <w:rPr>
           <w:sz w:val="16"/>
@@ -685,7 +614,6 @@
         <w:t>en</w:t>
       </w:r>
       <w:proofErr w:type="spellEnd"/>
-      <w:proofErr w:type="gramEnd"/>
       <w:r>
         <w:rPr>
           <w:sz w:val="16"/>
@@ -715,21 +643,12 @@
           <w:lang w:val="es-AR"/>
         </w:rPr>
       </w:pPr>
-      <w:proofErr w:type="gramStart"/>
-      <w:r>
-        <w:rPr>
-          <w:sz w:val="16"/>
-          <w:lang w:val="es-AR"/>
-        </w:rPr>
-        <w:t>en</w:t>
-      </w:r>
-      <w:proofErr w:type="gramEnd"/>
-      <w:r>
-        <w:rPr>
-          <w:sz w:val="16"/>
-          <w:lang w:val="es-AR"/>
-        </w:rPr>
-        <w:t xml:space="preserve"> </w:t>
+      <w:r>
+        <w:rPr>
+          <w:sz w:val="16"/>
+          <w:lang w:val="es-AR"/>
+        </w:rPr>
+        <w:t xml:space="preserve">en </w:t>
       </w:r>
       <w:proofErr w:type="spellStart"/>
       <w:r>
@@ -756,21 +675,12 @@
           <w:lang w:val="es-AR"/>
         </w:rPr>
       </w:pPr>
-      <w:proofErr w:type="gramStart"/>
-      <w:r>
-        <w:rPr>
-          <w:sz w:val="16"/>
-          <w:lang w:val="es-AR"/>
-        </w:rPr>
-        <w:t>en</w:t>
-      </w:r>
-      <w:proofErr w:type="gramEnd"/>
-      <w:r>
-        <w:rPr>
-          <w:sz w:val="16"/>
-          <w:lang w:val="es-AR"/>
-        </w:rPr>
-        <w:t xml:space="preserve"> </w:t>
+      <w:r>
+        <w:rPr>
+          <w:sz w:val="16"/>
+          <w:lang w:val="es-AR"/>
+        </w:rPr>
+        <w:t xml:space="preserve">en </w:t>
       </w:r>
       <w:proofErr w:type="spellStart"/>
       <w:r>
@@ -797,21 +707,12 @@
           <w:lang w:val="es-AR"/>
         </w:rPr>
       </w:pPr>
-      <w:proofErr w:type="gramStart"/>
-      <w:r>
-        <w:rPr>
-          <w:sz w:val="16"/>
-          <w:lang w:val="es-AR"/>
-        </w:rPr>
-        <w:t>en</w:t>
-      </w:r>
-      <w:proofErr w:type="gramEnd"/>
-      <w:r>
-        <w:rPr>
-          <w:sz w:val="16"/>
-          <w:lang w:val="es-AR"/>
-        </w:rPr>
-        <w:t xml:space="preserve"> </w:t>
+      <w:r>
+        <w:rPr>
+          <w:sz w:val="16"/>
+          <w:lang w:val="es-AR"/>
+        </w:rPr>
+        <w:t xml:space="preserve">en </w:t>
       </w:r>
       <w:proofErr w:type="spellStart"/>
       <w:r>
@@ -885,15 +786,7 @@
     <w:p/>
     <w:p>
       <w:r>
-        <w:t xml:space="preserve">Our mission is to download the ~3.1 TB of data, create some sort of analogue to an SQL table that has the columns of time stamp, language, article and </w:t>
-      </w:r>
-      <w:proofErr w:type="spellStart"/>
-      <w:r>
-        <w:t>pageviews</w:t>
-      </w:r>
-      <w:proofErr w:type="spellEnd"/>
-      <w:r>
-        <w:t xml:space="preserve"> where we can sum views by date or just views in general.</w:t>
+        <w:t>Our mission is to download the ~3.1 TB of data, create some sort of analogue to an SQL table that has the columns of time stamp, language, article and pageviews where we can sum views by date or just views in general.</w:t>
       </w:r>
       <w:r>
         <w:t xml:space="preserve"> We then need to do some sort of analysis. </w:t>
@@ -1076,7 +969,6 @@
                 <w:szCs w:val="20"/>
               </w:rPr>
             </w:pPr>
-            <w:bookmarkStart w:id="0" w:name="_GoBack" w:colFirst="0" w:colLast="1"/>
             <w:r>
               <w:rPr>
                 <w:rFonts w:ascii="inherit" w:eastAsia="Times New Roman" w:hAnsi="inherit" w:cs="Arial"/>
@@ -1251,11 +1143,135 @@
           </w:p>
         </w:tc>
       </w:tr>
-      <w:bookmarkEnd w:id="0"/>
     </w:tbl>
     <w:p/>
     <w:p/>
+    <w:p>
+      <w:r>
+        <w:lastRenderedPageBreak/>
+        <w:t>Final Projects:</w:t>
+      </w:r>
+    </w:p>
     <w:p/>
+    <w:p>
+      <w:r>
+        <w:t>- Did you do something that could not be accomplished at scale on a laptop?  (</w:t>
+      </w:r>
+      <w:proofErr w:type="spellStart"/>
+      <w:r>
+        <w:t>Obj</w:t>
+      </w:r>
+      <w:proofErr w:type="spellEnd"/>
+      <w:r>
+        <w:t>)</w:t>
+      </w:r>
+    </w:p>
+    <w:p>
+      <w:r>
+        <w:t>- Was your hypothesis of interest to someone somewhere?   (Subj)</w:t>
+      </w:r>
+    </w:p>
+    <w:p>
+      <w:r>
+        <w:t xml:space="preserve">- Was the </w:t>
+      </w:r>
+      <w:proofErr w:type="gramStart"/>
+      <w:r>
+        <w:t>presentation  clear</w:t>
+      </w:r>
+      <w:proofErr w:type="gramEnd"/>
+      <w:r>
+        <w:t xml:space="preserve">, factual, and help us understand the process and approach? </w:t>
+      </w:r>
+    </w:p>
+    <w:p>
+      <w:r>
+        <w:t xml:space="preserve">     - Whitepaper (synopsis</w:t>
+      </w:r>
+      <w:proofErr w:type="gramStart"/>
+      <w:r>
+        <w:t>)  -</w:t>
+      </w:r>
+      <w:proofErr w:type="gramEnd"/>
+      <w:r>
+        <w:t xml:space="preserve"> </w:t>
+      </w:r>
+    </w:p>
+    <w:p>
+      <w:r>
+        <w:t xml:space="preserve">     - Live </w:t>
+      </w:r>
+      <w:proofErr w:type="gramStart"/>
+      <w:r>
+        <w:t>presentation  (</w:t>
+      </w:r>
+      <w:proofErr w:type="gramEnd"/>
+      <w:r>
+        <w:t xml:space="preserve">Subj) </w:t>
+      </w:r>
+    </w:p>
+    <w:p>
+      <w:r>
+        <w:t>- Was any of concepts that we taught in class used? - spark/</w:t>
+      </w:r>
+      <w:proofErr w:type="spellStart"/>
+      <w:r>
+        <w:t>hadop</w:t>
+      </w:r>
+      <w:proofErr w:type="spellEnd"/>
+      <w:r>
+        <w:t>/</w:t>
+      </w:r>
+      <w:proofErr w:type="spellStart"/>
+      <w:r>
+        <w:t>hdfs</w:t>
+      </w:r>
+      <w:proofErr w:type="spellEnd"/>
+      <w:r>
+        <w:t>/</w:t>
+      </w:r>
+      <w:proofErr w:type="spellStart"/>
+      <w:r>
+        <w:t>gpfs</w:t>
+      </w:r>
+      <w:proofErr w:type="spellEnd"/>
+      <w:r>
+        <w:t>/web search/orchestration</w:t>
+      </w:r>
+      <w:proofErr w:type="gramStart"/>
+      <w:r>
+        <w:t xml:space="preserve">   (</w:t>
+      </w:r>
+      <w:proofErr w:type="spellStart"/>
+      <w:proofErr w:type="gramEnd"/>
+      <w:r>
+        <w:t>Obj</w:t>
+      </w:r>
+      <w:proofErr w:type="spellEnd"/>
+      <w:r>
+        <w:t xml:space="preserve">) </w:t>
+      </w:r>
+    </w:p>
+    <w:p>
+      <w:r>
+        <w:t>-  Does system actually run?   (</w:t>
+      </w:r>
+      <w:proofErr w:type="spellStart"/>
+      <w:r>
+        <w:t>Obj</w:t>
+      </w:r>
+      <w:proofErr w:type="spellEnd"/>
+      <w:r>
+        <w:t xml:space="preserve">) </w:t>
+      </w:r>
+    </w:p>
+    <w:p>
+      <w:r>
+        <w:t>-  Was there value in the result?  (Subj)</w:t>
+      </w:r>
+      <w:bookmarkStart w:id="0" w:name="_GoBack"/>
+      <w:bookmarkEnd w:id="0"/>
+    </w:p>
     <w:p>
       <w:pPr>
         <w:rPr>
@@ -1274,7 +1290,7 @@
 </file>
 
 <file path=word/styles.xml><?xml version="1.0" encoding="utf-8"?>
-<w:styles xmlns:mc="http://schemas.openxmlformats.org/markup-compatibility/2006" xmlns:r="http://schemas.openxmlformats.org/officeDocument/2006/relationships" xmlns:w="http://schemas.openxmlformats.org/wordprocessingml/2006/main" xmlns:w14="http://schemas.microsoft.com/office/word/2010/wordml" xmlns:w15="http://schemas.microsoft.com/office/word/2012/wordml" mc:Ignorable="w14 w15">
+<w:styles xmlns:mc="http://schemas.openxmlformats.org/markup-compatibility/2006" xmlns:r="http://schemas.openxmlformats.org/officeDocument/2006/relationships" xmlns:w="http://schemas.openxmlformats.org/wordprocessingml/2006/main" xmlns:w14="http://schemas.microsoft.com/office/word/2010/wordml" xmlns:w15="http://schemas.microsoft.com/office/word/2012/wordml" xmlns:w16cid="http://schemas.microsoft.com/office/word/2016/wordml/cid" xmlns:w16se="http://schemas.microsoft.com/office/word/2015/wordml/symex" mc:Ignorable="w14 w15 w16se w16cid">
   <w:docDefaults>
     <w:rPrDefault>
       <w:rPr>
@@ -1290,7 +1306,7 @@
       </w:pPr>
     </w:pPrDefault>
   </w:docDefaults>
-  <w:latentStyles w:defLockedState="0" w:defUIPriority="99" w:defSemiHidden="0" w:defUnhideWhenUsed="0" w:defQFormat="0" w:count="371">
+  <w:latentStyles w:defLockedState="0" w:defUIPriority="99" w:defSemiHidden="0" w:defUnhideWhenUsed="0" w:defQFormat="0" w:count="375">
     <w:lsdException w:name="Normal" w:uiPriority="0" w:qFormat="1"/>
     <w:lsdException w:name="heading 1" w:uiPriority="9" w:qFormat="1"/>
     <w:lsdException w:name="heading 2" w:semiHidden="1" w:uiPriority="9" w:unhideWhenUsed="1" w:qFormat="1"/>
@@ -1396,7 +1412,6 @@
     <w:lsdException w:name="HTML Sample" w:semiHidden="1" w:unhideWhenUsed="1"/>
     <w:lsdException w:name="HTML Typewriter" w:semiHidden="1" w:unhideWhenUsed="1"/>
     <w:lsdException w:name="HTML Variable" w:semiHidden="1" w:unhideWhenUsed="1"/>
-    <w:lsdException w:name="Normal Table" w:semiHidden="1" w:unhideWhenUsed="1"/>
     <w:lsdException w:name="annotation subject" w:semiHidden="1" w:unhideWhenUsed="1"/>
     <w:lsdException w:name="No List" w:semiHidden="1" w:unhideWhenUsed="1"/>
     <w:lsdException w:name="Outline List 1" w:semiHidden="1" w:unhideWhenUsed="1"/>
@@ -1440,10 +1455,8 @@
     <w:lsdException w:name="Table Elegant" w:semiHidden="1" w:unhideWhenUsed="1"/>
     <w:lsdException w:name="Table Professional" w:semiHidden="1" w:unhideWhenUsed="1"/>
     <w:lsdException w:name="Table Subtle 1" w:semiHidden="1" w:unhideWhenUsed="1"/>
-    <w:lsdException w:name="Table Subtle 2" w:semiHidden="1" w:unhideWhenUsed="1"/>
     <w:lsdException w:name="Table Web 1" w:semiHidden="1" w:unhideWhenUsed="1"/>
     <w:lsdException w:name="Table Web 2" w:semiHidden="1" w:unhideWhenUsed="1"/>
-    <w:lsdException w:name="Table Web 3" w:semiHidden="1" w:unhideWhenUsed="1"/>
     <w:lsdException w:name="Balloon Text" w:semiHidden="1" w:unhideWhenUsed="1"/>
     <w:lsdException w:name="Table Grid" w:uiPriority="39"/>
     <w:lsdException w:name="Table Theme" w:semiHidden="1" w:unhideWhenUsed="1"/>
@@ -1662,6 +1675,10 @@
     <w:lsdException w:name="List Table 5 Dark Accent 6" w:uiPriority="50"/>
     <w:lsdException w:name="List Table 6 Colorful Accent 6" w:uiPriority="51"/>
     <w:lsdException w:name="List Table 7 Colorful Accent 6" w:uiPriority="52"/>
+    <w:lsdException w:name="Mention" w:semiHidden="1" w:unhideWhenUsed="1"/>
+    <w:lsdException w:name="Smart Hyperlink" w:semiHidden="1" w:unhideWhenUsed="1"/>
+    <w:lsdException w:name="Hashtag" w:semiHidden="1" w:unhideWhenUsed="1"/>
+    <w:lsdException w:name="Unresolved Mention" w:semiHidden="1" w:unhideWhenUsed="1"/>
   </w:latentStyles>
   <w:style w:type="paragraph" w:default="1" w:styleId="Normal">
     <w:name w:val="Normal"/>
@@ -1740,6 +1757,18 @@
     <w:rPr>
       <w:i/>
       <w:iCs/>
+    </w:rPr>
+  </w:style>
+  <w:style w:type="character" w:styleId="FollowedHyperlink">
+    <w:name w:val="FollowedHyperlink"/>
+    <w:basedOn w:val="DefaultParagraphFont"/>
+    <w:uiPriority w:val="99"/>
+    <w:semiHidden/>
+    <w:unhideWhenUsed/>
+    <w:rsid w:val="00D900EC"/>
+    <w:rPr>
+      <w:color w:val="954F72" w:themeColor="followedHyperlink"/>
+      <w:u w:val="single"/>
     </w:rPr>
   </w:style>
 </w:styles>
@@ -2011,7 +2040,7 @@
 </file>
 
 <file path=customXml/itemProps1.xml><?xml version="1.0" encoding="utf-8"?>
-<ds:datastoreItem xmlns:ds="http://schemas.openxmlformats.org/officeDocument/2006/customXml" ds:itemID="{82ACFFD6-032D-467C-8344-E84FFA86E81C}">
+<ds:datastoreItem xmlns:ds="http://schemas.openxmlformats.org/officeDocument/2006/customXml" ds:itemID="{8283FA4B-573E-4D41-BC26-71F0C38D2E47}">
   <ds:schemaRefs>
     <ds:schemaRef ds:uri="http://schemas.openxmlformats.org/officeDocument/2006/bibliography"/>
   </ds:schemaRefs>

</xml_diff>